<commit_message>
second draft for Word.docx
</commit_message>
<xml_diff>
--- a/Word.docx
+++ b/Word.docx
@@ -8,12 +8,23 @@
       </w:r>
     </w:p>
     <w:p>
+      <w:pPr>
+        <w:rPr>
+          <w:strike/>
+        </w:rPr>
+      </w:pPr>
       <w:r>
+        <w:rPr>
+          <w:strike/>
+        </w:rPr>
         <w:t>First Draft</w:t>
       </w:r>
     </w:p>
     <w:p/>
     <w:p>
+      <w:r>
+        <w:t>Second Draft</w:t>
+      </w:r>
       <w:bookmarkStart w:id="0" w:name="_GoBack"/>
       <w:bookmarkEnd w:id="0"/>
     </w:p>

</xml_diff>